<commit_message>
add: seeder & rev db
</commit_message>
<xml_diff>
--- a/public/templates/surat_keterangan_kematian.docx
+++ b/public/templates/surat_keterangan_kematian.docx
@@ -101,7 +101,42 @@
           <w:szCs w:val="24"/>
           <w14:ligatures w14:val="none"/>
         </w:rPr>
-        <w:t xml:space="preserve"> ……………………………………………</w:t>
+        <w:t xml:space="preserve"> </w:t>
+      </w:r>
+      <w:r>
+        <w:rPr>
+          <w:rFonts w:ascii="Times New Roman" w:eastAsia="Times New Roman" w:hAnsi="Times New Roman" w:cs="Times New Roman"/>
+          <w:b/>
+          <w:kern w:val="0"/>
+          <w:sz w:val="24"/>
+          <w:szCs w:val="24"/>
+          <w14:ligatures w14:val="none"/>
+        </w:rPr>
+        <w:t>${</w:t>
+      </w:r>
+      <w:proofErr w:type="spellStart"/>
+      <w:r>
+        <w:rPr>
+          <w:rFonts w:ascii="Times New Roman" w:eastAsia="Times New Roman" w:hAnsi="Times New Roman" w:cs="Times New Roman"/>
+          <w:b/>
+          <w:kern w:val="0"/>
+          <w:sz w:val="24"/>
+          <w:szCs w:val="24"/>
+          <w14:ligatures w14:val="none"/>
+        </w:rPr>
+        <w:t>nomor_surat</w:t>
+      </w:r>
+      <w:proofErr w:type="spellEnd"/>
+      <w:r>
+        <w:rPr>
+          <w:rFonts w:ascii="Times New Roman" w:eastAsia="Times New Roman" w:hAnsi="Times New Roman" w:cs="Times New Roman"/>
+          <w:b/>
+          <w:kern w:val="0"/>
+          <w:sz w:val="24"/>
+          <w:szCs w:val="24"/>
+          <w14:ligatures w14:val="none"/>
+        </w:rPr>
+        <w:t>}</w:t>
       </w:r>
     </w:p>
     <w:p>
@@ -183,7 +218,39 @@
           <w14:ligatures w14:val="none"/>
         </w:rPr>
         <w:tab/>
-        <w:t>: ……………………………………………………………</w:t>
+        <w:t xml:space="preserve">: </w:t>
+      </w:r>
+      <w:r>
+        <w:rPr>
+          <w:rFonts w:ascii="Times New Roman" w:eastAsia="Times New Roman" w:hAnsi="Times New Roman" w:cs="Times New Roman"/>
+          <w:kern w:val="0"/>
+          <w:sz w:val="24"/>
+          <w:szCs w:val="24"/>
+          <w14:ligatures w14:val="none"/>
+        </w:rPr>
+        <w:t>${</w:t>
+      </w:r>
+      <w:proofErr w:type="spellStart"/>
+      <w:r>
+        <w:rPr>
+          <w:rFonts w:ascii="Times New Roman" w:eastAsia="Times New Roman" w:hAnsi="Times New Roman" w:cs="Times New Roman"/>
+          <w:kern w:val="0"/>
+          <w:sz w:val="24"/>
+          <w:szCs w:val="24"/>
+          <w14:ligatures w14:val="none"/>
+        </w:rPr>
+        <w:t>nama_ketua</w:t>
+      </w:r>
+      <w:proofErr w:type="spellEnd"/>
+      <w:r>
+        <w:rPr>
+          <w:rFonts w:ascii="Times New Roman" w:eastAsia="Times New Roman" w:hAnsi="Times New Roman" w:cs="Times New Roman"/>
+          <w:kern w:val="0"/>
+          <w:sz w:val="24"/>
+          <w:szCs w:val="24"/>
+          <w14:ligatures w14:val="none"/>
+        </w:rPr>
+        <w:t>}</w:t>
       </w:r>
     </w:p>
     <w:p>
@@ -1195,20 +1262,8 @@
           <w:szCs w:val="24"/>
           <w14:ligatures w14:val="none"/>
         </w:rPr>
-        <w:t xml:space="preserve"> </w:t>
-      </w:r>
-      <w:proofErr w:type="spellStart"/>
-      <w:r>
-        <w:rPr>
-          <w:rFonts w:ascii="Times New Roman" w:eastAsia="Times New Roman" w:hAnsi="Times New Roman" w:cs="Times New Roman"/>
-          <w:kern w:val="0"/>
-          <w:sz w:val="24"/>
-          <w:szCs w:val="24"/>
-          <w14:ligatures w14:val="none"/>
-        </w:rPr>
-        <w:t>Baptis</w:t>
-      </w:r>
-      <w:proofErr w:type="spellEnd"/>
+        <w:t xml:space="preserve"> Baptis</w:t>
+      </w:r>
       <w:r>
         <w:rPr>
           <w:rFonts w:ascii="Times New Roman" w:eastAsia="Times New Roman" w:hAnsi="Times New Roman" w:cs="Times New Roman"/>

</xml_diff>

<commit_message>
add: generate doc surat & rev 05/05
</commit_message>
<xml_diff>
--- a/public/templates/surat_keterangan_kematian.docx
+++ b/public/templates/surat_keterangan_kematian.docx
@@ -25,8 +25,8 @@
           <w:rFonts w:ascii="Times New Roman" w:eastAsia="Times New Roman" w:hAnsi="Times New Roman" w:cs="Times New Roman"/>
           <w:b/>
           <w:kern w:val="0"/>
-          <w:sz w:val="30"/>
-          <w:szCs w:val="30"/>
+          <w:sz w:val="28"/>
+          <w:szCs w:val="28"/>
           <w:u w:val="single"/>
           <w14:ligatures w14:val="none"/>
         </w:rPr>
@@ -36,8 +36,8 @@
           <w:rFonts w:ascii="Times New Roman" w:eastAsia="Times New Roman" w:hAnsi="Times New Roman" w:cs="Times New Roman"/>
           <w:b/>
           <w:kern w:val="0"/>
-          <w:sz w:val="30"/>
-          <w:szCs w:val="30"/>
+          <w:sz w:val="28"/>
+          <w:szCs w:val="28"/>
           <w:u w:val="single"/>
           <w14:ligatures w14:val="none"/>
         </w:rPr>
@@ -318,7 +318,49 @@
           <w14:ligatures w14:val="none"/>
         </w:rPr>
         <w:tab/>
-        <w:t>: ……………………………………………………………</w:t>
+        <w:t xml:space="preserve">: </w:t>
+      </w:r>
+      <w:r>
+        <w:rPr>
+          <w:rFonts w:ascii="Times New Roman" w:eastAsia="Times New Roman" w:hAnsi="Times New Roman" w:cs="Times New Roman"/>
+          <w:kern w:val="0"/>
+          <w:sz w:val="24"/>
+          <w:szCs w:val="24"/>
+          <w14:ligatures w14:val="none"/>
+        </w:rPr>
+        <w:t>${</w:t>
+      </w:r>
+      <w:proofErr w:type="spellStart"/>
+      <w:r>
+        <w:rPr>
+          <w:rFonts w:ascii="Times New Roman" w:eastAsia="Times New Roman" w:hAnsi="Times New Roman" w:cs="Times New Roman"/>
+          <w:kern w:val="0"/>
+          <w:sz w:val="24"/>
+          <w:szCs w:val="24"/>
+          <w14:ligatures w14:val="none"/>
+        </w:rPr>
+        <w:t>nama_</w:t>
+      </w:r>
+      <w:r>
+        <w:rPr>
+          <w:rFonts w:ascii="Times New Roman" w:eastAsia="Times New Roman" w:hAnsi="Times New Roman" w:cs="Times New Roman"/>
+          <w:kern w:val="0"/>
+          <w:sz w:val="24"/>
+          <w:szCs w:val="24"/>
+          <w14:ligatures w14:val="none"/>
+        </w:rPr>
+        <w:t>lingkungan</w:t>
+      </w:r>
+      <w:proofErr w:type="spellEnd"/>
+      <w:r>
+        <w:rPr>
+          <w:rFonts w:ascii="Times New Roman" w:eastAsia="Times New Roman" w:hAnsi="Times New Roman" w:cs="Times New Roman"/>
+          <w:kern w:val="0"/>
+          <w:sz w:val="24"/>
+          <w:szCs w:val="24"/>
+          <w14:ligatures w14:val="none"/>
+        </w:rPr>
+        <w:t>}</w:t>
       </w:r>
     </w:p>
     <w:p>
@@ -384,7 +426,39 @@
           <w14:ligatures w14:val="none"/>
         </w:rPr>
         <w:tab/>
-        <w:t>: ……………………………………………………………</w:t>
+        <w:t xml:space="preserve">: </w:t>
+      </w:r>
+      <w:r>
+        <w:rPr>
+          <w:rFonts w:ascii="Times New Roman" w:eastAsia="Times New Roman" w:hAnsi="Times New Roman" w:cs="Times New Roman"/>
+          <w:kern w:val="0"/>
+          <w:sz w:val="24"/>
+          <w:szCs w:val="24"/>
+          <w14:ligatures w14:val="none"/>
+        </w:rPr>
+        <w:t>${</w:t>
+      </w:r>
+      <w:proofErr w:type="spellStart"/>
+      <w:r>
+        <w:rPr>
+          <w:rFonts w:ascii="Times New Roman" w:eastAsia="Times New Roman" w:hAnsi="Times New Roman" w:cs="Times New Roman"/>
+          <w:kern w:val="0"/>
+          <w:sz w:val="24"/>
+          <w:szCs w:val="24"/>
+          <w14:ligatures w14:val="none"/>
+        </w:rPr>
+        <w:t>paroki</w:t>
+      </w:r>
+      <w:proofErr w:type="spellEnd"/>
+      <w:r>
+        <w:rPr>
+          <w:rFonts w:ascii="Times New Roman" w:eastAsia="Times New Roman" w:hAnsi="Times New Roman" w:cs="Times New Roman"/>
+          <w:kern w:val="0"/>
+          <w:sz w:val="24"/>
+          <w:szCs w:val="24"/>
+          <w14:ligatures w14:val="none"/>
+        </w:rPr>
+        <w:t>}</w:t>
       </w:r>
     </w:p>
     <w:p>
@@ -634,7 +708,49 @@
           <w14:ligatures w14:val="none"/>
         </w:rPr>
         <w:tab/>
-        <w:t>: …………………………………………………………….</w:t>
+        <w:t xml:space="preserve">: </w:t>
+      </w:r>
+      <w:r>
+        <w:rPr>
+          <w:rFonts w:ascii="Times New Roman" w:eastAsia="Times New Roman" w:hAnsi="Times New Roman" w:cs="Times New Roman"/>
+          <w:kern w:val="0"/>
+          <w:sz w:val="24"/>
+          <w:szCs w:val="24"/>
+          <w14:ligatures w14:val="none"/>
+        </w:rPr>
+        <w:t>${</w:t>
+      </w:r>
+      <w:proofErr w:type="spellStart"/>
+      <w:r>
+        <w:rPr>
+          <w:rFonts w:ascii="Times New Roman" w:eastAsia="Times New Roman" w:hAnsi="Times New Roman" w:cs="Times New Roman"/>
+          <w:kern w:val="0"/>
+          <w:sz w:val="24"/>
+          <w:szCs w:val="24"/>
+          <w14:ligatures w14:val="none"/>
+        </w:rPr>
+        <w:t>nama_</w:t>
+      </w:r>
+      <w:r>
+        <w:rPr>
+          <w:rFonts w:ascii="Times New Roman" w:eastAsia="Times New Roman" w:hAnsi="Times New Roman" w:cs="Times New Roman"/>
+          <w:kern w:val="0"/>
+          <w:sz w:val="24"/>
+          <w:szCs w:val="24"/>
+          <w14:ligatures w14:val="none"/>
+        </w:rPr>
+        <w:t>lengkap</w:t>
+      </w:r>
+      <w:proofErr w:type="spellEnd"/>
+      <w:r>
+        <w:rPr>
+          <w:rFonts w:ascii="Times New Roman" w:eastAsia="Times New Roman" w:hAnsi="Times New Roman" w:cs="Times New Roman"/>
+          <w:kern w:val="0"/>
+          <w:sz w:val="24"/>
+          <w:szCs w:val="24"/>
+          <w14:ligatures w14:val="none"/>
+        </w:rPr>
+        <w:t>}</w:t>
       </w:r>
     </w:p>
     <w:p>
@@ -704,7 +820,39 @@
           <w14:ligatures w14:val="none"/>
         </w:rPr>
         <w:tab/>
-        <w:t>: …………………………………………………………….</w:t>
+        <w:t xml:space="preserve">: </w:t>
+      </w:r>
+      <w:r>
+        <w:rPr>
+          <w:rFonts w:ascii="Times New Roman" w:eastAsia="Times New Roman" w:hAnsi="Times New Roman" w:cs="Times New Roman"/>
+          <w:kern w:val="0"/>
+          <w:sz w:val="24"/>
+          <w:szCs w:val="24"/>
+          <w14:ligatures w14:val="none"/>
+        </w:rPr>
+        <w:t>${</w:t>
+      </w:r>
+      <w:proofErr w:type="spellStart"/>
+      <w:r>
+        <w:rPr>
+          <w:rFonts w:ascii="Times New Roman" w:eastAsia="Times New Roman" w:hAnsi="Times New Roman" w:cs="Times New Roman"/>
+          <w:kern w:val="0"/>
+          <w:sz w:val="24"/>
+          <w:szCs w:val="24"/>
+          <w14:ligatures w14:val="none"/>
+        </w:rPr>
+        <w:t>usia</w:t>
+      </w:r>
+      <w:proofErr w:type="spellEnd"/>
+      <w:r>
+        <w:rPr>
+          <w:rFonts w:ascii="Times New Roman" w:eastAsia="Times New Roman" w:hAnsi="Times New Roman" w:cs="Times New Roman"/>
+          <w:kern w:val="0"/>
+          <w:sz w:val="24"/>
+          <w:szCs w:val="24"/>
+          <w14:ligatures w14:val="none"/>
+        </w:rPr>
+        <w:t>}</w:t>
       </w:r>
     </w:p>
     <w:p>
@@ -752,7 +900,49 @@
           <w14:ligatures w14:val="none"/>
         </w:rPr>
         <w:tab/>
-        <w:t>: …………………………………………………………….</w:t>
+        <w:t xml:space="preserve">: </w:t>
+      </w:r>
+      <w:r>
+        <w:rPr>
+          <w:rFonts w:ascii="Times New Roman" w:eastAsia="Times New Roman" w:hAnsi="Times New Roman" w:cs="Times New Roman"/>
+          <w:kern w:val="0"/>
+          <w:sz w:val="24"/>
+          <w:szCs w:val="24"/>
+          <w14:ligatures w14:val="none"/>
+        </w:rPr>
+        <w:t>${</w:t>
+      </w:r>
+      <w:proofErr w:type="spellStart"/>
+      <w:r>
+        <w:rPr>
+          <w:rFonts w:ascii="Times New Roman" w:eastAsia="Times New Roman" w:hAnsi="Times New Roman" w:cs="Times New Roman"/>
+          <w:kern w:val="0"/>
+          <w:sz w:val="24"/>
+          <w:szCs w:val="24"/>
+          <w14:ligatures w14:val="none"/>
+        </w:rPr>
+        <w:t>nama_</w:t>
+      </w:r>
+      <w:r>
+        <w:rPr>
+          <w:rFonts w:ascii="Times New Roman" w:eastAsia="Times New Roman" w:hAnsi="Times New Roman" w:cs="Times New Roman"/>
+          <w:kern w:val="0"/>
+          <w:sz w:val="24"/>
+          <w:szCs w:val="24"/>
+          <w14:ligatures w14:val="none"/>
+        </w:rPr>
+        <w:t>orang_tua</w:t>
+      </w:r>
+      <w:proofErr w:type="spellEnd"/>
+      <w:r>
+        <w:rPr>
+          <w:rFonts w:ascii="Times New Roman" w:eastAsia="Times New Roman" w:hAnsi="Times New Roman" w:cs="Times New Roman"/>
+          <w:kern w:val="0"/>
+          <w:sz w:val="24"/>
+          <w:szCs w:val="24"/>
+          <w14:ligatures w14:val="none"/>
+        </w:rPr>
+        <w:t>}</w:t>
       </w:r>
     </w:p>
     <w:p>
@@ -800,7 +990,49 @@
           <w14:ligatures w14:val="none"/>
         </w:rPr>
         <w:tab/>
-        <w:t>: …………………………………………………………….</w:t>
+        <w:t xml:space="preserve">: </w:t>
+      </w:r>
+      <w:r>
+        <w:rPr>
+          <w:rFonts w:ascii="Times New Roman" w:eastAsia="Times New Roman" w:hAnsi="Times New Roman" w:cs="Times New Roman"/>
+          <w:kern w:val="0"/>
+          <w:sz w:val="24"/>
+          <w:szCs w:val="24"/>
+          <w14:ligatures w14:val="none"/>
+        </w:rPr>
+        <w:t>${</w:t>
+      </w:r>
+      <w:proofErr w:type="spellStart"/>
+      <w:r>
+        <w:rPr>
+          <w:rFonts w:ascii="Times New Roman" w:eastAsia="Times New Roman" w:hAnsi="Times New Roman" w:cs="Times New Roman"/>
+          <w:kern w:val="0"/>
+          <w:sz w:val="24"/>
+          <w:szCs w:val="24"/>
+          <w14:ligatures w14:val="none"/>
+        </w:rPr>
+        <w:t>nama_</w:t>
+      </w:r>
+      <w:r>
+        <w:rPr>
+          <w:rFonts w:ascii="Times New Roman" w:eastAsia="Times New Roman" w:hAnsi="Times New Roman" w:cs="Times New Roman"/>
+          <w:kern w:val="0"/>
+          <w:sz w:val="24"/>
+          <w:szCs w:val="24"/>
+          <w14:ligatures w14:val="none"/>
+        </w:rPr>
+        <w:t>pasangan</w:t>
+      </w:r>
+      <w:proofErr w:type="spellEnd"/>
+      <w:r>
+        <w:rPr>
+          <w:rFonts w:ascii="Times New Roman" w:eastAsia="Times New Roman" w:hAnsi="Times New Roman" w:cs="Times New Roman"/>
+          <w:kern w:val="0"/>
+          <w:sz w:val="24"/>
+          <w:szCs w:val="24"/>
+          <w14:ligatures w14:val="none"/>
+        </w:rPr>
+        <w:t>}</w:t>
       </w:r>
     </w:p>
     <w:p>
@@ -848,7 +1080,39 @@
           <w14:ligatures w14:val="none"/>
         </w:rPr>
         <w:tab/>
-        <w:t>: …………………………………………………………….</w:t>
+        <w:t xml:space="preserve">: </w:t>
+      </w:r>
+      <w:r>
+        <w:rPr>
+          <w:rFonts w:ascii="Times New Roman" w:eastAsia="Times New Roman" w:hAnsi="Times New Roman" w:cs="Times New Roman"/>
+          <w:kern w:val="0"/>
+          <w:sz w:val="24"/>
+          <w:szCs w:val="24"/>
+          <w14:ligatures w14:val="none"/>
+        </w:rPr>
+        <w:t>${</w:t>
+      </w:r>
+      <w:proofErr w:type="spellStart"/>
+      <w:r>
+        <w:rPr>
+          <w:rFonts w:ascii="Times New Roman" w:eastAsia="Times New Roman" w:hAnsi="Times New Roman" w:cs="Times New Roman"/>
+          <w:kern w:val="0"/>
+          <w:sz w:val="24"/>
+          <w:szCs w:val="24"/>
+          <w14:ligatures w14:val="none"/>
+        </w:rPr>
+        <w:t>tanggal_kematian</w:t>
+      </w:r>
+      <w:proofErr w:type="spellEnd"/>
+      <w:r>
+        <w:rPr>
+          <w:rFonts w:ascii="Times New Roman" w:eastAsia="Times New Roman" w:hAnsi="Times New Roman" w:cs="Times New Roman"/>
+          <w:kern w:val="0"/>
+          <w:sz w:val="24"/>
+          <w:szCs w:val="24"/>
+          <w14:ligatures w14:val="none"/>
+        </w:rPr>
+        <w:t>}</w:t>
       </w:r>
     </w:p>
     <w:p>
@@ -934,7 +1198,39 @@
           <w:lang w:val="es-ES"/>
           <w14:ligatures w14:val="none"/>
         </w:rPr>
-        <w:t>: …………………………………………………………….</w:t>
+        <w:t xml:space="preserve">: </w:t>
+      </w:r>
+      <w:r>
+        <w:rPr>
+          <w:rFonts w:ascii="Times New Roman" w:eastAsia="Times New Roman" w:hAnsi="Times New Roman" w:cs="Times New Roman"/>
+          <w:kern w:val="0"/>
+          <w:sz w:val="24"/>
+          <w:szCs w:val="24"/>
+          <w14:ligatures w14:val="none"/>
+        </w:rPr>
+        <w:t>${</w:t>
+      </w:r>
+      <w:proofErr w:type="spellStart"/>
+      <w:r>
+        <w:rPr>
+          <w:rFonts w:ascii="Times New Roman" w:eastAsia="Times New Roman" w:hAnsi="Times New Roman" w:cs="Times New Roman"/>
+          <w:kern w:val="0"/>
+          <w:sz w:val="24"/>
+          <w:szCs w:val="24"/>
+          <w14:ligatures w14:val="none"/>
+        </w:rPr>
+        <w:t>tanggal_pemakaman</w:t>
+      </w:r>
+      <w:proofErr w:type="spellEnd"/>
+      <w:r>
+        <w:rPr>
+          <w:rFonts w:ascii="Times New Roman" w:eastAsia="Times New Roman" w:hAnsi="Times New Roman" w:cs="Times New Roman"/>
+          <w:kern w:val="0"/>
+          <w:sz w:val="24"/>
+          <w:szCs w:val="24"/>
+          <w14:ligatures w14:val="none"/>
+        </w:rPr>
+        <w:t>}</w:t>
       </w:r>
     </w:p>
     <w:p>
@@ -1032,7 +1328,39 @@
           <w14:ligatures w14:val="none"/>
         </w:rPr>
         <w:tab/>
-        <w:t>: …………………………………………………………….</w:t>
+        <w:t xml:space="preserve">: </w:t>
+      </w:r>
+      <w:r>
+        <w:rPr>
+          <w:rFonts w:ascii="Times New Roman" w:eastAsia="Times New Roman" w:hAnsi="Times New Roman" w:cs="Times New Roman"/>
+          <w:kern w:val="0"/>
+          <w:sz w:val="24"/>
+          <w:szCs w:val="24"/>
+          <w14:ligatures w14:val="none"/>
+        </w:rPr>
+        <w:t>${</w:t>
+      </w:r>
+      <w:proofErr w:type="spellStart"/>
+      <w:r>
+        <w:rPr>
+          <w:rFonts w:ascii="Times New Roman" w:eastAsia="Times New Roman" w:hAnsi="Times New Roman" w:cs="Times New Roman"/>
+          <w:kern w:val="0"/>
+          <w:sz w:val="24"/>
+          <w:szCs w:val="24"/>
+          <w14:ligatures w14:val="none"/>
+        </w:rPr>
+        <w:t>tempat_pemakaman</w:t>
+      </w:r>
+      <w:proofErr w:type="spellEnd"/>
+      <w:r>
+        <w:rPr>
+          <w:rFonts w:ascii="Times New Roman" w:eastAsia="Times New Roman" w:hAnsi="Times New Roman" w:cs="Times New Roman"/>
+          <w:kern w:val="0"/>
+          <w:sz w:val="24"/>
+          <w:szCs w:val="24"/>
+          <w14:ligatures w14:val="none"/>
+        </w:rPr>
+        <w:t>}</w:t>
       </w:r>
     </w:p>
     <w:p>
@@ -1060,7 +1388,6 @@
         </w:rPr>
         <w:t>Pelayan</w:t>
       </w:r>
-      <w:proofErr w:type="spellEnd"/>
       <w:r>
         <w:rPr>
           <w:rFonts w:ascii="Times New Roman" w:eastAsia="Times New Roman" w:hAnsi="Times New Roman" w:cs="Times New Roman"/>
@@ -1070,6 +1397,18 @@
           <w:lang w:val="es-ES"/>
           <w14:ligatures w14:val="none"/>
         </w:rPr>
+        <w:t>an</w:t>
+      </w:r>
+      <w:proofErr w:type="spellEnd"/>
+      <w:r>
+        <w:rPr>
+          <w:rFonts w:ascii="Times New Roman" w:eastAsia="Times New Roman" w:hAnsi="Times New Roman" w:cs="Times New Roman"/>
+          <w:kern w:val="0"/>
+          <w:sz w:val="24"/>
+          <w:szCs w:val="24"/>
+          <w:lang w:val="es-ES"/>
+          <w14:ligatures w14:val="none"/>
+        </w:rPr>
         <w:t xml:space="preserve"> </w:t>
       </w:r>
       <w:proofErr w:type="spellStart"/>
@@ -1117,7 +1456,59 @@
           <w14:ligatures w14:val="none"/>
         </w:rPr>
         <w:tab/>
-        <w:t>: …………………………………………………………….</w:t>
+        <w:t xml:space="preserve">: </w:t>
+      </w:r>
+      <w:r>
+        <w:rPr>
+          <w:rFonts w:ascii="Times New Roman" w:eastAsia="Times New Roman" w:hAnsi="Times New Roman" w:cs="Times New Roman"/>
+          <w:kern w:val="0"/>
+          <w:sz w:val="24"/>
+          <w:szCs w:val="24"/>
+          <w14:ligatures w14:val="none"/>
+        </w:rPr>
+        <w:t>${</w:t>
+      </w:r>
+      <w:proofErr w:type="spellStart"/>
+      <w:r>
+        <w:rPr>
+          <w:rFonts w:ascii="Times New Roman" w:eastAsia="Times New Roman" w:hAnsi="Times New Roman" w:cs="Times New Roman"/>
+          <w:kern w:val="0"/>
+          <w:sz w:val="24"/>
+          <w:szCs w:val="24"/>
+          <w14:ligatures w14:val="none"/>
+        </w:rPr>
+        <w:t>pelayan</w:t>
+      </w:r>
+      <w:r>
+        <w:rPr>
+          <w:rFonts w:ascii="Times New Roman" w:eastAsia="Times New Roman" w:hAnsi="Times New Roman" w:cs="Times New Roman"/>
+          <w:kern w:val="0"/>
+          <w:sz w:val="24"/>
+          <w:szCs w:val="24"/>
+          <w14:ligatures w14:val="none"/>
+        </w:rPr>
+        <w:t>an</w:t>
+      </w:r>
+      <w:r>
+        <w:rPr>
+          <w:rFonts w:ascii="Times New Roman" w:eastAsia="Times New Roman" w:hAnsi="Times New Roman" w:cs="Times New Roman"/>
+          <w:kern w:val="0"/>
+          <w:sz w:val="24"/>
+          <w:szCs w:val="24"/>
+          <w14:ligatures w14:val="none"/>
+        </w:rPr>
+        <w:t>_sakramen</w:t>
+      </w:r>
+      <w:proofErr w:type="spellEnd"/>
+      <w:r>
+        <w:rPr>
+          <w:rFonts w:ascii="Times New Roman" w:eastAsia="Times New Roman" w:hAnsi="Times New Roman" w:cs="Times New Roman"/>
+          <w:kern w:val="0"/>
+          <w:sz w:val="24"/>
+          <w:szCs w:val="24"/>
+          <w14:ligatures w14:val="none"/>
+        </w:rPr>
+        <w:t>}</w:t>
       </w:r>
     </w:p>
     <w:p>
@@ -1175,7 +1566,39 @@
           <w14:ligatures w14:val="none"/>
         </w:rPr>
         <w:tab/>
-        <w:t>: …………………………………………………………….</w:t>
+        <w:t xml:space="preserve">: </w:t>
+      </w:r>
+      <w:r>
+        <w:rPr>
+          <w:rFonts w:ascii="Times New Roman" w:eastAsia="Times New Roman" w:hAnsi="Times New Roman" w:cs="Times New Roman"/>
+          <w:kern w:val="0"/>
+          <w:sz w:val="24"/>
+          <w:szCs w:val="24"/>
+          <w14:ligatures w14:val="none"/>
+        </w:rPr>
+        <w:t>${</w:t>
+      </w:r>
+      <w:proofErr w:type="spellStart"/>
+      <w:r>
+        <w:rPr>
+          <w:rFonts w:ascii="Times New Roman" w:eastAsia="Times New Roman" w:hAnsi="Times New Roman" w:cs="Times New Roman"/>
+          <w:kern w:val="0"/>
+          <w:sz w:val="24"/>
+          <w:szCs w:val="24"/>
+          <w14:ligatures w14:val="none"/>
+        </w:rPr>
+        <w:t>sakramen_yang_diberikan</w:t>
+      </w:r>
+      <w:proofErr w:type="spellEnd"/>
+      <w:r>
+        <w:rPr>
+          <w:rFonts w:ascii="Times New Roman" w:eastAsia="Times New Roman" w:hAnsi="Times New Roman" w:cs="Times New Roman"/>
+          <w:kern w:val="0"/>
+          <w:sz w:val="24"/>
+          <w:szCs w:val="24"/>
+          <w14:ligatures w14:val="none"/>
+        </w:rPr>
+        <w:t>}</w:t>
       </w:r>
     </w:p>
     <w:p>
@@ -1212,26 +1635,103 @@
         </w:rPr>
         <w:t xml:space="preserve"> </w:t>
       </w:r>
-      <w:r>
-        <w:rPr>
-          <w:rFonts w:ascii="Times New Roman" w:eastAsia="Times New Roman" w:hAnsi="Times New Roman" w:cs="Times New Roman"/>
-          <w:kern w:val="0"/>
-          <w:sz w:val="24"/>
-          <w:szCs w:val="24"/>
-          <w14:ligatures w14:val="none"/>
-        </w:rPr>
-        <w:t>&amp;</w:t>
-      </w:r>
-      <w:r>
-        <w:rPr>
-          <w:rFonts w:ascii="Times New Roman" w:eastAsia="Times New Roman" w:hAnsi="Times New Roman" w:cs="Times New Roman"/>
-          <w:kern w:val="0"/>
-          <w:sz w:val="24"/>
-          <w:szCs w:val="24"/>
-          <w14:ligatures w14:val="none"/>
-        </w:rPr>
-        <w:t xml:space="preserve"> </w:t>
-      </w:r>
+      <w:proofErr w:type="spellStart"/>
+      <w:r>
+        <w:rPr>
+          <w:rFonts w:ascii="Times New Roman" w:eastAsia="Times New Roman" w:hAnsi="Times New Roman" w:cs="Times New Roman"/>
+          <w:kern w:val="0"/>
+          <w:sz w:val="24"/>
+          <w:szCs w:val="24"/>
+          <w14:ligatures w14:val="none"/>
+        </w:rPr>
+        <w:t>Baptis</w:t>
+      </w:r>
+      <w:proofErr w:type="spellEnd"/>
+      <w:r>
+        <w:rPr>
+          <w:rFonts w:ascii="Times New Roman" w:eastAsia="Times New Roman" w:hAnsi="Times New Roman" w:cs="Times New Roman"/>
+          <w:kern w:val="0"/>
+          <w:sz w:val="24"/>
+          <w:szCs w:val="24"/>
+          <w14:ligatures w14:val="none"/>
+        </w:rPr>
+        <w:tab/>
+      </w:r>
+      <w:r>
+        <w:rPr>
+          <w:rFonts w:ascii="Times New Roman" w:eastAsia="Times New Roman" w:hAnsi="Times New Roman" w:cs="Times New Roman"/>
+          <w:kern w:val="0"/>
+          <w:sz w:val="24"/>
+          <w:szCs w:val="24"/>
+          <w14:ligatures w14:val="none"/>
+        </w:rPr>
+        <w:tab/>
+      </w:r>
+      <w:r>
+        <w:rPr>
+          <w:rFonts w:ascii="Times New Roman" w:eastAsia="Times New Roman" w:hAnsi="Times New Roman" w:cs="Times New Roman"/>
+          <w:kern w:val="0"/>
+          <w:sz w:val="24"/>
+          <w:szCs w:val="24"/>
+          <w14:ligatures w14:val="none"/>
+        </w:rPr>
+        <w:tab/>
+      </w:r>
+      <w:r>
+        <w:rPr>
+          <w:rFonts w:ascii="Times New Roman" w:eastAsia="Times New Roman" w:hAnsi="Times New Roman" w:cs="Times New Roman"/>
+          <w:kern w:val="0"/>
+          <w:sz w:val="24"/>
+          <w:szCs w:val="24"/>
+          <w14:ligatures w14:val="none"/>
+        </w:rPr>
+        <w:t xml:space="preserve">: </w:t>
+      </w:r>
+      <w:r>
+        <w:rPr>
+          <w:rFonts w:ascii="Times New Roman" w:eastAsia="Times New Roman" w:hAnsi="Times New Roman" w:cs="Times New Roman"/>
+          <w:kern w:val="0"/>
+          <w:sz w:val="24"/>
+          <w:szCs w:val="24"/>
+          <w14:ligatures w14:val="none"/>
+        </w:rPr>
+        <w:t>${</w:t>
+      </w:r>
+      <w:proofErr w:type="spellStart"/>
+      <w:r>
+        <w:rPr>
+          <w:rFonts w:ascii="Times New Roman" w:eastAsia="Times New Roman" w:hAnsi="Times New Roman" w:cs="Times New Roman"/>
+          <w:kern w:val="0"/>
+          <w:sz w:val="24"/>
+          <w:szCs w:val="24"/>
+          <w14:ligatures w14:val="none"/>
+        </w:rPr>
+        <w:t>tempat_baptis</w:t>
+      </w:r>
+      <w:proofErr w:type="spellEnd"/>
+      <w:r>
+        <w:rPr>
+          <w:rFonts w:ascii="Times New Roman" w:eastAsia="Times New Roman" w:hAnsi="Times New Roman" w:cs="Times New Roman"/>
+          <w:kern w:val="0"/>
+          <w:sz w:val="24"/>
+          <w:szCs w:val="24"/>
+          <w14:ligatures w14:val="none"/>
+        </w:rPr>
+        <w:t>}</w:t>
+      </w:r>
+    </w:p>
+    <w:p>
+      <w:pPr>
+        <w:spacing w:after="0" w:line="360" w:lineRule="auto"/>
+        <w:jc w:val="both"/>
+        <w:rPr>
+          <w:rFonts w:ascii="Times New Roman" w:eastAsia="Times New Roman" w:hAnsi="Times New Roman" w:cs="Times New Roman"/>
+          <w:kern w:val="0"/>
+          <w:sz w:val="24"/>
+          <w:szCs w:val="24"/>
+          <w14:ligatures w14:val="none"/>
+        </w:rPr>
+      </w:pPr>
       <w:r>
         <w:rPr>
           <w:rFonts w:ascii="Times New Roman" w:eastAsia="Times New Roman" w:hAnsi="Times New Roman" w:cs="Times New Roman"/>
@@ -1273,7 +1773,58 @@
           <w14:ligatures w14:val="none"/>
         </w:rPr>
         <w:tab/>
-        <w:t>: …………………………………………………………….</w:t>
+      </w:r>
+      <w:r>
+        <w:rPr>
+          <w:rFonts w:ascii="Times New Roman" w:eastAsia="Times New Roman" w:hAnsi="Times New Roman" w:cs="Times New Roman"/>
+          <w:kern w:val="0"/>
+          <w:sz w:val="24"/>
+          <w:szCs w:val="24"/>
+          <w14:ligatures w14:val="none"/>
+        </w:rPr>
+        <w:tab/>
+      </w:r>
+      <w:r>
+        <w:rPr>
+          <w:rFonts w:ascii="Times New Roman" w:eastAsia="Times New Roman" w:hAnsi="Times New Roman" w:cs="Times New Roman"/>
+          <w:kern w:val="0"/>
+          <w:sz w:val="24"/>
+          <w:szCs w:val="24"/>
+          <w14:ligatures w14:val="none"/>
+        </w:rPr>
+        <w:t xml:space="preserve">: </w:t>
+      </w:r>
+      <w:r>
+        <w:rPr>
+          <w:rFonts w:ascii="Times New Roman" w:eastAsia="Times New Roman" w:hAnsi="Times New Roman" w:cs="Times New Roman"/>
+          <w:kern w:val="0"/>
+          <w:sz w:val="24"/>
+          <w:szCs w:val="24"/>
+          <w14:ligatures w14:val="none"/>
+        </w:rPr>
+        <w:t>${</w:t>
+      </w:r>
+      <w:proofErr w:type="spellStart"/>
+      <w:r>
+        <w:rPr>
+          <w:rFonts w:ascii="Times New Roman" w:eastAsia="Times New Roman" w:hAnsi="Times New Roman" w:cs="Times New Roman"/>
+          <w:kern w:val="0"/>
+          <w:sz w:val="24"/>
+          <w:szCs w:val="24"/>
+          <w14:ligatures w14:val="none"/>
+        </w:rPr>
+        <w:t>no_buku_baptis</w:t>
+      </w:r>
+      <w:proofErr w:type="spellEnd"/>
+      <w:r>
+        <w:rPr>
+          <w:rFonts w:ascii="Times New Roman" w:eastAsia="Times New Roman" w:hAnsi="Times New Roman" w:cs="Times New Roman"/>
+          <w:kern w:val="0"/>
+          <w:sz w:val="24"/>
+          <w:szCs w:val="24"/>
+          <w14:ligatures w14:val="none"/>
+        </w:rPr>
+        <w:t>}</w:t>
       </w:r>
     </w:p>
     <w:p>
@@ -1543,7 +2094,7 @@
         <w:tblLook w:val="04A0" w:firstRow="1" w:lastRow="0" w:firstColumn="1" w:lastColumn="0" w:noHBand="0" w:noVBand="1"/>
       </w:tblPr>
       <w:tblGrid>
-        <w:gridCol w:w="3796"/>
+        <w:gridCol w:w="4673"/>
       </w:tblGrid>
       <w:tr>
         <w:trPr>
@@ -1562,7 +2113,6 @@
                 <w:kern w:val="0"/>
                 <w:sz w:val="24"/>
                 <w:szCs w:val="24"/>
-                <w:lang w:val="es-ES"/>
                 <w14:ligatures w14:val="none"/>
               </w:rPr>
             </w:pPr>
@@ -1588,7 +2138,41 @@
                 <w:lang w:val="es-ES"/>
                 <w14:ligatures w14:val="none"/>
               </w:rPr>
-              <w:t>, …………………………….</w:t>
+              <w:t xml:space="preserve">, </w:t>
+            </w:r>
+            <w:r>
+              <w:rPr>
+                <w:rFonts w:ascii="Times New Roman" w:eastAsia="Times New Roman" w:hAnsi="Times New Roman" w:cs="Times New Roman"/>
+                <w:kern w:val="0"/>
+                <w:sz w:val="24"/>
+                <w:szCs w:val="24"/>
+                <w:lang w:val="es-ES"/>
+                <w14:ligatures w14:val="none"/>
+              </w:rPr>
+              <w:t>${</w:t>
+            </w:r>
+            <w:proofErr w:type="spellStart"/>
+            <w:r>
+              <w:rPr>
+                <w:rFonts w:ascii="Times New Roman" w:eastAsia="Times New Roman" w:hAnsi="Times New Roman" w:cs="Times New Roman"/>
+                <w:kern w:val="0"/>
+                <w:sz w:val="24"/>
+                <w:szCs w:val="24"/>
+                <w14:ligatures w14:val="none"/>
+              </w:rPr>
+              <w:t>tanggal_surat</w:t>
+            </w:r>
+            <w:proofErr w:type="spellEnd"/>
+            <w:r>
+              <w:rPr>
+                <w:rFonts w:ascii="Times New Roman" w:eastAsia="Times New Roman" w:hAnsi="Times New Roman" w:cs="Times New Roman"/>
+                <w:kern w:val="0"/>
+                <w:sz w:val="24"/>
+                <w:szCs w:val="24"/>
+                <w:lang w:val="es-ES"/>
+                <w14:ligatures w14:val="none"/>
+              </w:rPr>
+              <w:t>}</w:t>
             </w:r>
           </w:p>
           <w:p>
@@ -1684,7 +2268,7 @@
                 <w:lang w:val="es-ES"/>
                 <w14:ligatures w14:val="none"/>
               </w:rPr>
-              <w:t xml:space="preserve"> …………..</w:t>
+              <w:t xml:space="preserve"> </w:t>
             </w:r>
             <w:r>
               <w:rPr>
@@ -1692,10 +2276,41 @@
                 <w:kern w:val="0"/>
                 <w:sz w:val="24"/>
                 <w:szCs w:val="24"/>
-                <w:lang w:val="es-ES"/>
                 <w14:ligatures w14:val="none"/>
               </w:rPr>
-              <w:t>.</w:t>
+              <w:t>${</w:t>
+            </w:r>
+            <w:proofErr w:type="spellStart"/>
+            <w:r>
+              <w:rPr>
+                <w:rFonts w:ascii="Times New Roman" w:eastAsia="Times New Roman" w:hAnsi="Times New Roman" w:cs="Times New Roman"/>
+                <w:kern w:val="0"/>
+                <w:sz w:val="24"/>
+                <w:szCs w:val="24"/>
+                <w14:ligatures w14:val="none"/>
+              </w:rPr>
+              <w:t>nama_</w:t>
+            </w:r>
+            <w:r>
+              <w:rPr>
+                <w:rFonts w:ascii="Times New Roman" w:eastAsia="Times New Roman" w:hAnsi="Times New Roman" w:cs="Times New Roman"/>
+                <w:kern w:val="0"/>
+                <w:sz w:val="24"/>
+                <w:szCs w:val="24"/>
+                <w14:ligatures w14:val="none"/>
+              </w:rPr>
+              <w:t>lingkungan</w:t>
+            </w:r>
+            <w:proofErr w:type="spellEnd"/>
+            <w:r>
+              <w:rPr>
+                <w:rFonts w:ascii="Times New Roman" w:eastAsia="Times New Roman" w:hAnsi="Times New Roman" w:cs="Times New Roman"/>
+                <w:kern w:val="0"/>
+                <w:sz w:val="24"/>
+                <w:szCs w:val="24"/>
+                <w14:ligatures w14:val="none"/>
+              </w:rPr>
+              <w:t>}</w:t>
             </w:r>
           </w:p>
         </w:tc>
@@ -1732,10 +2347,43 @@
                 <w:kern w:val="0"/>
                 <w:sz w:val="24"/>
                 <w:szCs w:val="24"/>
+                <w14:ligatures w14:val="none"/>
+              </w:rPr>
+            </w:pPr>
+            <w:r>
+              <w:rPr>
+                <w:rFonts w:ascii="Times New Roman" w:eastAsia="Times New Roman" w:hAnsi="Times New Roman" w:cs="Times New Roman"/>
+                <w:kern w:val="0"/>
+                <w:sz w:val="24"/>
+                <w:szCs w:val="24"/>
                 <w:lang w:val="es-ES"/>
                 <w14:ligatures w14:val="none"/>
               </w:rPr>
-            </w:pPr>
+              <w:t>${</w:t>
+            </w:r>
+            <w:proofErr w:type="spellStart"/>
+            <w:r>
+              <w:rPr>
+                <w:rFonts w:ascii="Times New Roman" w:eastAsia="Times New Roman" w:hAnsi="Times New Roman" w:cs="Times New Roman"/>
+                <w:kern w:val="0"/>
+                <w:sz w:val="24"/>
+                <w:szCs w:val="24"/>
+                <w14:ligatures w14:val="none"/>
+              </w:rPr>
+              <w:t>tanda_tangan_ketua</w:t>
+            </w:r>
+            <w:proofErr w:type="spellEnd"/>
+            <w:r>
+              <w:rPr>
+                <w:rFonts w:ascii="Times New Roman" w:eastAsia="Times New Roman" w:hAnsi="Times New Roman" w:cs="Times New Roman"/>
+                <w:kern w:val="0"/>
+                <w:sz w:val="24"/>
+                <w:szCs w:val="24"/>
+                <w:lang w:val="es-ES"/>
+                <w14:ligatures w14:val="none"/>
+              </w:rPr>
+              <w:t>}</w:t>
+            </w:r>
           </w:p>
           <w:p>
             <w:pPr>
@@ -1772,32 +2420,39 @@
                 <w:lang w:val="es-ES"/>
                 <w14:ligatures w14:val="none"/>
               </w:rPr>
-              <w:t>(…………………………………….)</w:t>
+              <w:t>(</w:t>
             </w:r>
-          </w:p>
-          <w:p>
-            <w:pPr>
-              <w:spacing w:line="360" w:lineRule="auto"/>
-              <w:jc w:val="center"/>
-              <w:rPr>
-                <w:rFonts w:ascii="Times New Roman" w:eastAsia="Times New Roman" w:hAnsi="Times New Roman" w:cs="Times New Roman"/>
-                <w:kern w:val="0"/>
-                <w:sz w:val="24"/>
-                <w:szCs w:val="24"/>
-                <w:lang w:val="es-ES"/>
-                <w14:ligatures w14:val="none"/>
-              </w:rPr>
-            </w:pPr>
             <w:r>
               <w:rPr>
                 <w:rFonts w:ascii="Times New Roman" w:eastAsia="Times New Roman" w:hAnsi="Times New Roman" w:cs="Times New Roman"/>
                 <w:kern w:val="0"/>
                 <w:sz w:val="24"/>
                 <w:szCs w:val="24"/>
-                <w:lang w:val="es-ES"/>
                 <w14:ligatures w14:val="none"/>
               </w:rPr>
-              <w:t xml:space="preserve">Tanda </w:t>
+              <w:t>${</w:t>
+            </w:r>
+            <w:proofErr w:type="spellStart"/>
+            <w:r>
+              <w:rPr>
+                <w:rFonts w:ascii="Times New Roman" w:eastAsia="Times New Roman" w:hAnsi="Times New Roman" w:cs="Times New Roman"/>
+                <w:kern w:val="0"/>
+                <w:sz w:val="24"/>
+                <w:szCs w:val="24"/>
+                <w14:ligatures w14:val="none"/>
+              </w:rPr>
+              <w:t>nama_ketua</w:t>
+            </w:r>
+            <w:proofErr w:type="spellEnd"/>
+            <w:r>
+              <w:rPr>
+                <w:rFonts w:ascii="Times New Roman" w:eastAsia="Times New Roman" w:hAnsi="Times New Roman" w:cs="Times New Roman"/>
+                <w:kern w:val="0"/>
+                <w:sz w:val="24"/>
+                <w:szCs w:val="24"/>
+                <w14:ligatures w14:val="none"/>
+              </w:rPr>
+              <w:t>}</w:t>
             </w:r>
             <w:r>
               <w:rPr>
@@ -1808,56 +2463,8 @@
                 <w:lang w:val="es-ES"/>
                 <w14:ligatures w14:val="none"/>
               </w:rPr>
-              <w:t>T</w:t>
+              <w:t>)</w:t>
             </w:r>
-            <w:r>
-              <w:rPr>
-                <w:rFonts w:ascii="Times New Roman" w:eastAsia="Times New Roman" w:hAnsi="Times New Roman" w:cs="Times New Roman"/>
-                <w:kern w:val="0"/>
-                <w:sz w:val="24"/>
-                <w:szCs w:val="24"/>
-                <w:lang w:val="es-ES"/>
-                <w14:ligatures w14:val="none"/>
-              </w:rPr>
-              <w:t xml:space="preserve">angan dan </w:t>
-            </w:r>
-            <w:proofErr w:type="spellStart"/>
-            <w:r>
-              <w:rPr>
-                <w:rFonts w:ascii="Times New Roman" w:eastAsia="Times New Roman" w:hAnsi="Times New Roman" w:cs="Times New Roman"/>
-                <w:kern w:val="0"/>
-                <w:sz w:val="24"/>
-                <w:szCs w:val="24"/>
-                <w:lang w:val="es-ES"/>
-                <w14:ligatures w14:val="none"/>
-              </w:rPr>
-              <w:t>Nama</w:t>
-            </w:r>
-            <w:proofErr w:type="spellEnd"/>
-            <w:r>
-              <w:rPr>
-                <w:rFonts w:ascii="Times New Roman" w:eastAsia="Times New Roman" w:hAnsi="Times New Roman" w:cs="Times New Roman"/>
-                <w:kern w:val="0"/>
-                <w:sz w:val="24"/>
-                <w:szCs w:val="24"/>
-                <w:lang w:val="es-ES"/>
-                <w14:ligatures w14:val="none"/>
-              </w:rPr>
-              <w:t xml:space="preserve"> </w:t>
-            </w:r>
-            <w:proofErr w:type="spellStart"/>
-            <w:r>
-              <w:rPr>
-                <w:rFonts w:ascii="Times New Roman" w:eastAsia="Times New Roman" w:hAnsi="Times New Roman" w:cs="Times New Roman"/>
-                <w:kern w:val="0"/>
-                <w:sz w:val="24"/>
-                <w:szCs w:val="24"/>
-                <w:lang w:val="es-ES"/>
-                <w14:ligatures w14:val="none"/>
-              </w:rPr>
-              <w:t>Jelas</w:t>
-            </w:r>
-            <w:proofErr w:type="spellEnd"/>
           </w:p>
         </w:tc>
       </w:tr>
@@ -2085,8 +2692,8 @@
               <w:b/>
               <w:color w:val="5B9BD5"/>
               <w:kern w:val="0"/>
-              <w:sz w:val="24"/>
-              <w:szCs w:val="24"/>
+              <w:sz w:val="32"/>
+              <w:szCs w:val="32"/>
               <w:lang w:val="sv-SE"/>
               <w14:ligatures w14:val="none"/>
             </w:rPr>
@@ -2098,8 +2705,8 @@
               <w:noProof/>
               <w:color w:val="5B9BD5"/>
               <w:kern w:val="0"/>
-              <w:sz w:val="24"/>
-              <w:szCs w:val="24"/>
+              <w:sz w:val="32"/>
+              <w:szCs w:val="32"/>
               <w:lang w:val="sv-SE"/>
             </w:rPr>
             <w:drawing>
@@ -2162,8 +2769,8 @@
               <w:b/>
               <w:color w:val="5B9BD5"/>
               <w:kern w:val="0"/>
-              <w:sz w:val="24"/>
-              <w:szCs w:val="24"/>
+              <w:sz w:val="32"/>
+              <w:szCs w:val="32"/>
               <w:lang w:val="sv-SE"/>
               <w14:ligatures w14:val="none"/>
             </w:rPr>
@@ -2174,25 +2781,12 @@
               <w:b/>
               <w:color w:val="5B9BD5"/>
               <w:kern w:val="0"/>
-              <w:sz w:val="24"/>
-              <w:szCs w:val="24"/>
+              <w:sz w:val="32"/>
+              <w:szCs w:val="32"/>
               <w:lang w:val="sv-SE"/>
               <w14:ligatures w14:val="none"/>
             </w:rPr>
-            <w:t>GEREJA KATOLIK SANTO STEPHANUS</w:t>
-          </w:r>
-          <w:r>
-            <w:rPr>
-              <w:rFonts w:ascii="Times New Roman" w:eastAsia="Times New Roman" w:hAnsi="Times New Roman" w:cs="Times New Roman"/>
-              <w:b/>
-              <w:color w:val="5B9BD5"/>
-              <w:kern w:val="0"/>
-              <w:sz w:val="24"/>
-              <w:szCs w:val="24"/>
-              <w:lang w:val="sv-SE"/>
-              <w14:ligatures w14:val="none"/>
-            </w:rPr>
-            <w:t xml:space="preserve"> </w:t>
+            <w:t xml:space="preserve">GEREJA KATOLIK SANTO STEPHANUS </w:t>
           </w:r>
         </w:p>
         <w:p>
@@ -2207,8 +2801,8 @@
               <w:b/>
               <w:color w:val="5B9BD5"/>
               <w:kern w:val="0"/>
-              <w:sz w:val="24"/>
-              <w:szCs w:val="24"/>
+              <w:sz w:val="32"/>
+              <w:szCs w:val="32"/>
               <w:lang w:val="sv-SE"/>
               <w14:ligatures w14:val="none"/>
             </w:rPr>
@@ -2219,8 +2813,8 @@
               <w:b/>
               <w:color w:val="5B9BD5"/>
               <w:kern w:val="0"/>
-              <w:sz w:val="24"/>
-              <w:szCs w:val="24"/>
+              <w:sz w:val="32"/>
+              <w:szCs w:val="32"/>
               <w:lang w:val="sv-SE"/>
               <w14:ligatures w14:val="none"/>
             </w:rPr>
@@ -2239,8 +2833,8 @@
               <w:b/>
               <w:color w:val="5B9BD5"/>
               <w:kern w:val="0"/>
-              <w:sz w:val="24"/>
-              <w:szCs w:val="24"/>
+              <w:sz w:val="32"/>
+              <w:szCs w:val="32"/>
               <w:lang w:val="sv-SE"/>
               <w14:ligatures w14:val="none"/>
             </w:rPr>
@@ -2251,8 +2845,8 @@
               <w:b/>
               <w:color w:val="5B9BD5"/>
               <w:kern w:val="0"/>
-              <w:sz w:val="24"/>
-              <w:szCs w:val="24"/>
+              <w:sz w:val="32"/>
+              <w:szCs w:val="32"/>
               <w:lang w:val="sv-SE"/>
               <w14:ligatures w14:val="none"/>
             </w:rPr>
@@ -2270,8 +2864,8 @@
               <w:b/>
               <w:color w:val="5B9BD5"/>
               <w:kern w:val="0"/>
-              <w:sz w:val="24"/>
-              <w:szCs w:val="24"/>
+              <w:sz w:val="32"/>
+              <w:szCs w:val="32"/>
               <w:lang w:val="sv-SE"/>
               <w14:ligatures w14:val="none"/>
             </w:rPr>
@@ -2295,8 +2889,8 @@
         <w:b/>
         <w:color w:val="5B9BD5"/>
         <w:kern w:val="0"/>
-        <w:sz w:val="24"/>
-        <w:szCs w:val="24"/>
+        <w:sz w:val="32"/>
+        <w:szCs w:val="32"/>
         <w:lang w:val="sv-SE"/>
         <w14:ligatures w14:val="none"/>
       </w:rPr>

</xml_diff>

<commit_message>
rev: generater surat all 18/05
</commit_message>
<xml_diff>
--- a/public/templates/surat_keterangan_kematian.docx
+++ b/public/templates/surat_keterangan_kematian.docx
@@ -57,7 +57,6 @@
           <w14:ligatures w14:val="none"/>
         </w:rPr>
       </w:pPr>
-      <w:proofErr w:type="gramStart"/>
       <w:r>
         <w:rPr>
           <w:rFonts w:ascii="Times New Roman" w:eastAsia="Times New Roman" w:hAnsi="Times New Roman" w:cs="Times New Roman"/>
@@ -89,19 +88,7 @@
           <w:szCs w:val="24"/>
           <w14:ligatures w14:val="none"/>
         </w:rPr>
-        <w:t>:</w:t>
-      </w:r>
-      <w:proofErr w:type="gramEnd"/>
-      <w:r>
-        <w:rPr>
-          <w:rFonts w:ascii="Times New Roman" w:eastAsia="Times New Roman" w:hAnsi="Times New Roman" w:cs="Times New Roman"/>
-          <w:b/>
-          <w:kern w:val="0"/>
-          <w:sz w:val="24"/>
-          <w:szCs w:val="24"/>
-          <w14:ligatures w14:val="none"/>
-        </w:rPr>
-        <w:t xml:space="preserve"> </w:t>
+        <w:t xml:space="preserve">: </w:t>
       </w:r>
       <w:r>
         <w:rPr>
@@ -1101,7 +1088,17 @@
           <w:szCs w:val="24"/>
           <w14:ligatures w14:val="none"/>
         </w:rPr>
-        <w:t>tanggal_kematian</w:t>
+        <w:t>tgl</w:t>
+      </w:r>
+      <w:r>
+        <w:rPr>
+          <w:rFonts w:ascii="Times New Roman" w:eastAsia="Times New Roman" w:hAnsi="Times New Roman" w:cs="Times New Roman"/>
+          <w:kern w:val="0"/>
+          <w:sz w:val="24"/>
+          <w:szCs w:val="24"/>
+          <w14:ligatures w14:val="none"/>
+        </w:rPr>
+        <w:t>_kematian</w:t>
       </w:r>
       <w:proofErr w:type="spellEnd"/>
       <w:r>
@@ -1219,7 +1216,17 @@
           <w:szCs w:val="24"/>
           <w14:ligatures w14:val="none"/>
         </w:rPr>
-        <w:t>tanggal_pemakaman</w:t>
+        <w:t>tgl</w:t>
+      </w:r>
+      <w:r>
+        <w:rPr>
+          <w:rFonts w:ascii="Times New Roman" w:eastAsia="Times New Roman" w:hAnsi="Times New Roman" w:cs="Times New Roman"/>
+          <w:kern w:val="0"/>
+          <w:sz w:val="24"/>
+          <w:szCs w:val="24"/>
+          <w14:ligatures w14:val="none"/>
+        </w:rPr>
+        <w:t>_pemakaman</w:t>
       </w:r>
       <w:proofErr w:type="spellEnd"/>
       <w:r>
@@ -1587,7 +1594,7 @@
           <w:szCs w:val="24"/>
           <w14:ligatures w14:val="none"/>
         </w:rPr>
-        <w:t>sakramen_yang_diberikan</w:t>
+        <w:t>sakramen</w:t>
       </w:r>
       <w:proofErr w:type="spellEnd"/>
       <w:r>
@@ -1813,7 +1820,7 @@
           <w:szCs w:val="24"/>
           <w14:ligatures w14:val="none"/>
         </w:rPr>
-        <w:t>no_buku_baptis</w:t>
+        <w:t>no_baptis</w:t>
       </w:r>
       <w:proofErr w:type="spellEnd"/>
       <w:r>
@@ -2160,7 +2167,17 @@
                 <w:szCs w:val="24"/>
                 <w14:ligatures w14:val="none"/>
               </w:rPr>
-              <w:t>tanggal_surat</w:t>
+              <w:t>tgl</w:t>
+            </w:r>
+            <w:r>
+              <w:rPr>
+                <w:rFonts w:ascii="Times New Roman" w:eastAsia="Times New Roman" w:hAnsi="Times New Roman" w:cs="Times New Roman"/>
+                <w:kern w:val="0"/>
+                <w:sz w:val="24"/>
+                <w:szCs w:val="24"/>
+                <w14:ligatures w14:val="none"/>
+              </w:rPr>
+              <w:t>_surat</w:t>
             </w:r>
             <w:proofErr w:type="spellEnd"/>
             <w:r>
@@ -2333,20 +2350,6 @@
                 <w:kern w:val="0"/>
                 <w:sz w:val="24"/>
                 <w:szCs w:val="24"/>
-                <w:lang w:val="es-ES"/>
-                <w14:ligatures w14:val="none"/>
-              </w:rPr>
-            </w:pPr>
-          </w:p>
-          <w:p>
-            <w:pPr>
-              <w:spacing w:line="360" w:lineRule="auto"/>
-              <w:jc w:val="center"/>
-              <w:rPr>
-                <w:rFonts w:ascii="Times New Roman" w:eastAsia="Times New Roman" w:hAnsi="Times New Roman" w:cs="Times New Roman"/>
-                <w:kern w:val="0"/>
-                <w:sz w:val="24"/>
-                <w:szCs w:val="24"/>
                 <w14:ligatures w14:val="none"/>
               </w:rPr>
             </w:pPr>
@@ -2370,7 +2373,27 @@
                 <w:szCs w:val="24"/>
                 <w14:ligatures w14:val="none"/>
               </w:rPr>
-              <w:t>tanda_tangan_ketua</w:t>
+              <w:t>t</w:t>
+            </w:r>
+            <w:r>
+              <w:rPr>
+                <w:rFonts w:ascii="Times New Roman" w:eastAsia="Times New Roman" w:hAnsi="Times New Roman" w:cs="Times New Roman"/>
+                <w:kern w:val="0"/>
+                <w:sz w:val="24"/>
+                <w:szCs w:val="24"/>
+                <w14:ligatures w14:val="none"/>
+              </w:rPr>
+              <w:t>td</w:t>
+            </w:r>
+            <w:r>
+              <w:rPr>
+                <w:rFonts w:ascii="Times New Roman" w:eastAsia="Times New Roman" w:hAnsi="Times New Roman" w:cs="Times New Roman"/>
+                <w:kern w:val="0"/>
+                <w:sz w:val="24"/>
+                <w:szCs w:val="24"/>
+                <w14:ligatures w14:val="none"/>
+              </w:rPr>
+              <w:t>_ketua</w:t>
             </w:r>
             <w:proofErr w:type="spellEnd"/>
             <w:r>
@@ -2379,24 +2402,10 @@
                 <w:kern w:val="0"/>
                 <w:sz w:val="24"/>
                 <w:szCs w:val="24"/>
-                <w:lang w:val="es-ES"/>
                 <w14:ligatures w14:val="none"/>
               </w:rPr>
               <w:t>}</w:t>
             </w:r>
-          </w:p>
-          <w:p>
-            <w:pPr>
-              <w:spacing w:line="360" w:lineRule="auto"/>
-              <w:rPr>
-                <w:rFonts w:ascii="Times New Roman" w:eastAsia="Times New Roman" w:hAnsi="Times New Roman" w:cs="Times New Roman"/>
-                <w:kern w:val="0"/>
-                <w:sz w:val="24"/>
-                <w:szCs w:val="24"/>
-                <w:lang w:val="es-ES"/>
-                <w14:ligatures w14:val="none"/>
-              </w:rPr>
-            </w:pPr>
           </w:p>
           <w:p>
             <w:pPr>

</xml_diff>

<commit_message>
rev & add: chart - stat & arsip surat
</commit_message>
<xml_diff>
--- a/public/templates/surat_keterangan_kematian.docx
+++ b/public/templates/surat_keterangan_kematian.docx
@@ -851,7 +851,6 @@
           <w:kern w:val="0"/>
           <w:sz w:val="24"/>
           <w:szCs w:val="24"/>
-          <w:lang w:val="pt-PT"/>
           <w14:ligatures w14:val="none"/>
         </w:rPr>
       </w:pPr>
@@ -908,17 +907,7 @@
           <w:szCs w:val="24"/>
           <w14:ligatures w14:val="none"/>
         </w:rPr>
-        <w:t>nama_</w:t>
-      </w:r>
-      <w:r>
-        <w:rPr>
-          <w:rFonts w:ascii="Times New Roman" w:eastAsia="Times New Roman" w:hAnsi="Times New Roman" w:cs="Times New Roman"/>
-          <w:kern w:val="0"/>
-          <w:sz w:val="24"/>
-          <w:szCs w:val="24"/>
-          <w14:ligatures w14:val="none"/>
-        </w:rPr>
-        <w:t>orang_tua</w:t>
+        <w:t>nama_ortu</w:t>
       </w:r>
       <w:proofErr w:type="spellEnd"/>
       <w:r>
@@ -3511,7 +3500,6 @@
   <w:style w:type="character" w:default="1" w:styleId="DefaultParagraphFont">
     <w:name w:val="Default Paragraph Font"/>
     <w:uiPriority w:val="1"/>
-    <w:semiHidden/>
     <w:unhideWhenUsed/>
   </w:style>
   <w:style w:type="table" w:default="1" w:styleId="TableNormal">

</xml_diff>